<commit_message>
added name and registration
</commit_message>
<xml_diff>
--- a/Masoud Otieno Specification Document.docx
+++ b/Masoud Otieno Specification Document.docx
@@ -4,13 +4,60 @@
   <w:body>
     <w:p>
       <w:pPr>
+        <w:spacing w:line="360" w:lineRule="auto"/>
+        <w:rPr>
+          <w:rFonts w:ascii="Times New Roman" w:hAnsi="Times New Roman" w:cs="Times New Roman"/>
+          <w:b/>
+          <w:color w:val="auto"/>
+          <w:sz w:val="28"/>
+          <w:szCs w:val="28"/>
+        </w:rPr>
+      </w:pPr>
+      <w:r>
+        <w:rPr>
+          <w:rFonts w:ascii="Times New Roman" w:hAnsi="Times New Roman" w:cs="Times New Roman"/>
+          <w:b/>
+          <w:color w:val="auto"/>
+          <w:sz w:val="28"/>
+          <w:szCs w:val="28"/>
+        </w:rPr>
+        <w:t>MASOUD OTIENO AMBA</w:t>
+      </w:r>
+    </w:p>
+    <w:p>
+      <w:pPr>
+        <w:spacing w:line="360" w:lineRule="auto"/>
+        <w:rPr>
+          <w:rFonts w:ascii="Times New Roman" w:hAnsi="Times New Roman" w:cs="Times New Roman"/>
+          <w:b/>
+          <w:color w:val="auto"/>
+          <w:sz w:val="28"/>
+          <w:szCs w:val="28"/>
+        </w:rPr>
+      </w:pPr>
+      <w:r>
+        <w:rPr>
+          <w:rFonts w:ascii="Times New Roman" w:hAnsi="Times New Roman" w:cs="Times New Roman"/>
+          <w:b/>
+          <w:color w:val="auto"/>
+          <w:sz w:val="28"/>
+          <w:szCs w:val="28"/>
+        </w:rPr>
+        <w:t>SCII/01368/2018</w:t>
+      </w:r>
+    </w:p>
+    <w:p>
+      <w:pPr>
         <w:pStyle w:val="Heading1"/>
+        <w:spacing w:line="360" w:lineRule="auto"/>
         <w:jc w:val="center"/>
         <w:rPr>
           <w:rFonts w:ascii="Times New Roman" w:hAnsi="Times New Roman" w:cs="Times New Roman"/>
           <w:color w:val="auto"/>
         </w:rPr>
       </w:pPr>
+      <w:bookmarkStart w:id="0" w:name="_GoBack"/>
+      <w:bookmarkEnd w:id="0"/>
       <w:r>
         <w:rPr>
           <w:rFonts w:ascii="Times New Roman" w:eastAsiaTheme="minorHAnsi" w:hAnsi="Times New Roman" w:cs="Times New Roman"/>
@@ -629,6 +676,7 @@
           <w:b/>
           <w:color w:val="auto"/>
         </w:rPr>
+        <w:lastRenderedPageBreak/>
         <w:t xml:space="preserve">Customers/Users </w:t>
       </w:r>
       <w:r>
@@ -756,7 +804,6 @@
           <w:sz w:val="24"/>
           <w:szCs w:val="24"/>
         </w:rPr>
-        <w:lastRenderedPageBreak/>
         <w:t>Users access respective dashboards</w:t>
       </w:r>
       <w:r>
@@ -2482,16 +2529,7 @@
                 <w:sz w:val="24"/>
                 <w:szCs w:val="24"/>
               </w:rPr>
-              <w:t>View p</w:t>
-            </w:r>
-            <w:r>
-              <w:rPr>
-                <w:rFonts w:ascii="Times New Roman" w:hAnsi="Times New Roman" w:cs="Times New Roman"/>
-                <w:color w:val="auto"/>
-                <w:sz w:val="24"/>
-                <w:szCs w:val="24"/>
-              </w:rPr>
-              <w:t xml:space="preserve">ayment </w:t>
+              <w:t xml:space="preserve">View payment </w:t>
             </w:r>
           </w:p>
         </w:tc>
@@ -2715,6 +2753,7 @@
                 <w:sz w:val="24"/>
                 <w:szCs w:val="24"/>
               </w:rPr>
+              <w:lastRenderedPageBreak/>
               <w:t>6</w:t>
             </w:r>
           </w:p>
@@ -2845,7 +2884,6 @@
           <w:b/>
           <w:color w:val="auto"/>
         </w:rPr>
-        <w:lastRenderedPageBreak/>
         <w:t>Payment</w:t>
       </w:r>
       <w:r>
@@ -3527,6 +3565,7 @@
           <w:color w:val="auto"/>
           <w:szCs w:val="24"/>
         </w:rPr>
+        <w:lastRenderedPageBreak/>
         <w:t>Specific Exclusions from Scope</w:t>
       </w:r>
     </w:p>
@@ -3574,7 +3613,6 @@
           <w:sz w:val="24"/>
           <w:szCs w:val="24"/>
         </w:rPr>
-        <w:lastRenderedPageBreak/>
         <w:t>Email and SMS alerts will come later.</w:t>
       </w:r>
     </w:p>
@@ -3828,18 +3866,7 @@
           <w:sz w:val="24"/>
           <w:szCs w:val="24"/>
         </w:rPr>
-        <w:t>right from the regist</w:t>
-      </w:r>
-      <w:bookmarkStart w:id="0" w:name="_GoBack"/>
-      <w:bookmarkEnd w:id="0"/>
-      <w:r>
-        <w:rPr>
-          <w:rFonts w:ascii="Times New Roman" w:hAnsi="Times New Roman" w:cs="Times New Roman"/>
-          <w:color w:val="auto"/>
-          <w:sz w:val="24"/>
-          <w:szCs w:val="24"/>
-        </w:rPr>
-        <w:t>ration to logout o</w:t>
+        <w:t>right from the registration to logout o</w:t>
       </w:r>
       <w:r>
         <w:rPr>
@@ -3880,6 +3907,7 @@
           <w:color w:val="auto"/>
           <w:szCs w:val="24"/>
         </w:rPr>
+        <w:lastRenderedPageBreak/>
         <w:t>9. Time Schedule</w:t>
       </w:r>
     </w:p>
@@ -4120,7 +4148,6 @@
                 <w:sz w:val="24"/>
                 <w:szCs w:val="24"/>
               </w:rPr>
-              <w:lastRenderedPageBreak/>
               <w:t>Name</w:t>
             </w:r>
           </w:p>
@@ -6056,111 +6083,30 @@
   </w:num>
   <w:num w:numId="3">
     <w:abstractNumId w:val="8"/>
-    <w:lvlOverride w:ilvl="0"/>
-    <w:lvlOverride w:ilvl="1"/>
-    <w:lvlOverride w:ilvl="2"/>
-    <w:lvlOverride w:ilvl="3"/>
-    <w:lvlOverride w:ilvl="4"/>
-    <w:lvlOverride w:ilvl="5"/>
-    <w:lvlOverride w:ilvl="6"/>
-    <w:lvlOverride w:ilvl="7"/>
-    <w:lvlOverride w:ilvl="8"/>
   </w:num>
   <w:num w:numId="4">
     <w:abstractNumId w:val="12"/>
-    <w:lvlOverride w:ilvl="0"/>
-    <w:lvlOverride w:ilvl="1"/>
-    <w:lvlOverride w:ilvl="2"/>
-    <w:lvlOverride w:ilvl="3"/>
-    <w:lvlOverride w:ilvl="4"/>
-    <w:lvlOverride w:ilvl="5"/>
-    <w:lvlOverride w:ilvl="6"/>
-    <w:lvlOverride w:ilvl="7"/>
-    <w:lvlOverride w:ilvl="8"/>
   </w:num>
   <w:num w:numId="5">
     <w:abstractNumId w:val="6"/>
-    <w:lvlOverride w:ilvl="0"/>
-    <w:lvlOverride w:ilvl="1"/>
-    <w:lvlOverride w:ilvl="2"/>
-    <w:lvlOverride w:ilvl="3"/>
-    <w:lvlOverride w:ilvl="4"/>
-    <w:lvlOverride w:ilvl="5"/>
-    <w:lvlOverride w:ilvl="6"/>
-    <w:lvlOverride w:ilvl="7"/>
-    <w:lvlOverride w:ilvl="8"/>
   </w:num>
   <w:num w:numId="6">
     <w:abstractNumId w:val="10"/>
-    <w:lvlOverride w:ilvl="0"/>
-    <w:lvlOverride w:ilvl="1"/>
-    <w:lvlOverride w:ilvl="2"/>
-    <w:lvlOverride w:ilvl="3"/>
-    <w:lvlOverride w:ilvl="4"/>
-    <w:lvlOverride w:ilvl="5"/>
-    <w:lvlOverride w:ilvl="6"/>
-    <w:lvlOverride w:ilvl="7"/>
-    <w:lvlOverride w:ilvl="8"/>
   </w:num>
   <w:num w:numId="7">
     <w:abstractNumId w:val="5"/>
-    <w:lvlOverride w:ilvl="0"/>
-    <w:lvlOverride w:ilvl="1"/>
-    <w:lvlOverride w:ilvl="2"/>
-    <w:lvlOverride w:ilvl="3"/>
-    <w:lvlOverride w:ilvl="4"/>
-    <w:lvlOverride w:ilvl="5"/>
-    <w:lvlOverride w:ilvl="6"/>
-    <w:lvlOverride w:ilvl="7"/>
-    <w:lvlOverride w:ilvl="8"/>
   </w:num>
   <w:num w:numId="8">
     <w:abstractNumId w:val="3"/>
-    <w:lvlOverride w:ilvl="0"/>
-    <w:lvlOverride w:ilvl="1"/>
-    <w:lvlOverride w:ilvl="2"/>
-    <w:lvlOverride w:ilvl="3"/>
-    <w:lvlOverride w:ilvl="4"/>
-    <w:lvlOverride w:ilvl="5"/>
-    <w:lvlOverride w:ilvl="6"/>
-    <w:lvlOverride w:ilvl="7"/>
-    <w:lvlOverride w:ilvl="8"/>
   </w:num>
   <w:num w:numId="9">
     <w:abstractNumId w:val="13"/>
-    <w:lvlOverride w:ilvl="0"/>
-    <w:lvlOverride w:ilvl="1"/>
-    <w:lvlOverride w:ilvl="2"/>
-    <w:lvlOverride w:ilvl="3"/>
-    <w:lvlOverride w:ilvl="4"/>
-    <w:lvlOverride w:ilvl="5"/>
-    <w:lvlOverride w:ilvl="6"/>
-    <w:lvlOverride w:ilvl="7"/>
-    <w:lvlOverride w:ilvl="8"/>
   </w:num>
   <w:num w:numId="10">
     <w:abstractNumId w:val="2"/>
-    <w:lvlOverride w:ilvl="0"/>
-    <w:lvlOverride w:ilvl="1"/>
-    <w:lvlOverride w:ilvl="2"/>
-    <w:lvlOverride w:ilvl="3"/>
-    <w:lvlOverride w:ilvl="4"/>
-    <w:lvlOverride w:ilvl="5"/>
-    <w:lvlOverride w:ilvl="6"/>
-    <w:lvlOverride w:ilvl="7"/>
-    <w:lvlOverride w:ilvl="8"/>
   </w:num>
   <w:num w:numId="11">
     <w:abstractNumId w:val="4"/>
-    <w:lvlOverride w:ilvl="0"/>
-    <w:lvlOverride w:ilvl="1"/>
-    <w:lvlOverride w:ilvl="2"/>
-    <w:lvlOverride w:ilvl="3"/>
-    <w:lvlOverride w:ilvl="4"/>
-    <w:lvlOverride w:ilvl="5"/>
-    <w:lvlOverride w:ilvl="6"/>
-    <w:lvlOverride w:ilvl="7"/>
-    <w:lvlOverride w:ilvl="8"/>
   </w:num>
   <w:num w:numId="12">
     <w:abstractNumId w:val="2"/>

</xml_diff>